<commit_message>
#54 Integración documentacion parte 2
Se hace la integración de la documentación final del repositorio de Google Drive. Se agregó la última documentación del SDP y correcciones gramaticales
</commit_message>
<xml_diff>
--- a/ESTRUCTURA DEL PROYECTO/4) Verificación/PruebasIntegracion.docx
+++ b/ESTRUCTURA DEL PROYECTO/4) Verificación/PruebasIntegracion.docx
@@ -134,12 +134,12 @@
           <wp:inline distB="114300" distT="114300" distL="114300" distR="114300">
             <wp:extent cx="5734050" cy="419100"/>
             <wp:effectExtent b="0" l="0" r="0" t="0"/>
-            <wp:docPr id="11" name="image7.png"/>
+            <wp:docPr id="11" name="image3.png"/>
             <a:graphic>
               <a:graphicData uri="http://schemas.openxmlformats.org/drawingml/2006/picture">
                 <pic:pic>
                   <pic:nvPicPr>
-                    <pic:cNvPr id="0" name="image7.png"/>
+                    <pic:cNvPr id="0" name="image3.png"/>
                     <pic:cNvPicPr preferRelativeResize="0"/>
                   </pic:nvPicPr>
                   <pic:blipFill>
@@ -226,12 +226,12 @@
           <wp:inline distB="114300" distT="114300" distL="114300" distR="114300">
             <wp:extent cx="4314825" cy="2457450"/>
             <wp:effectExtent b="0" l="0" r="0" t="0"/>
-            <wp:docPr id="9" name="image8.png"/>
+            <wp:docPr id="9" name="image5.png"/>
             <a:graphic>
               <a:graphicData uri="http://schemas.openxmlformats.org/drawingml/2006/picture">
                 <pic:pic>
                   <pic:nvPicPr>
-                    <pic:cNvPr id="0" name="image8.png"/>
+                    <pic:cNvPr id="0" name="image5.png"/>
                     <pic:cNvPicPr preferRelativeResize="0"/>
                   </pic:nvPicPr>
                   <pic:blipFill>
@@ -386,12 +386,12 @@
           <wp:inline distB="114300" distT="114300" distL="114300" distR="114300">
             <wp:extent cx="4810125" cy="1504950"/>
             <wp:effectExtent b="0" l="0" r="0" t="0"/>
-            <wp:docPr id="2" name="image4.png"/>
+            <wp:docPr id="2" name="image6.png"/>
             <a:graphic>
               <a:graphicData uri="http://schemas.openxmlformats.org/drawingml/2006/picture">
                 <pic:pic>
                   <pic:nvPicPr>
-                    <pic:cNvPr id="0" name="image4.png"/>
+                    <pic:cNvPr id="0" name="image6.png"/>
                     <pic:cNvPicPr preferRelativeResize="0"/>
                   </pic:nvPicPr>
                   <pic:blipFill>
@@ -496,12 +496,12 @@
           <wp:inline distB="114300" distT="114300" distL="114300" distR="114300">
             <wp:extent cx="4514850" cy="2562225"/>
             <wp:effectExtent b="0" l="0" r="0" t="0"/>
-            <wp:docPr id="1" name="image5.png"/>
+            <wp:docPr id="1" name="image1.png"/>
             <a:graphic>
               <a:graphicData uri="http://schemas.openxmlformats.org/drawingml/2006/picture">
                 <pic:pic>
                   <pic:nvPicPr>
-                    <pic:cNvPr id="0" name="image5.png"/>
+                    <pic:cNvPr id="0" name="image1.png"/>
                     <pic:cNvPicPr preferRelativeResize="0"/>
                   </pic:nvPicPr>
                   <pic:blipFill>
@@ -653,12 +653,12 @@
           <wp:inline distB="114300" distT="114300" distL="114300" distR="114300">
             <wp:extent cx="5734050" cy="914400"/>
             <wp:effectExtent b="0" l="0" r="0" t="0"/>
-            <wp:docPr id="5" name="image2.png"/>
+            <wp:docPr id="5" name="image4.png"/>
             <a:graphic>
               <a:graphicData uri="http://schemas.openxmlformats.org/drawingml/2006/picture">
                 <pic:pic>
                   <pic:nvPicPr>
-                    <pic:cNvPr id="0" name="image2.png"/>
+                    <pic:cNvPr id="0" name="image4.png"/>
                     <pic:cNvPicPr preferRelativeResize="0"/>
                   </pic:nvPicPr>
                   <pic:blipFill>
@@ -781,12 +781,12 @@
           <wp:inline distB="114300" distT="114300" distL="114300" distR="114300">
             <wp:extent cx="1795618" cy="2519363"/>
             <wp:effectExtent b="0" l="0" r="0" t="0"/>
-            <wp:docPr id="3" name="image11.png"/>
+            <wp:docPr id="3" name="image9.png"/>
             <a:graphic>
               <a:graphicData uri="http://schemas.openxmlformats.org/drawingml/2006/picture">
                 <pic:pic>
                   <pic:nvPicPr>
-                    <pic:cNvPr id="0" name="image11.png"/>
+                    <pic:cNvPr id="0" name="image9.png"/>
                     <pic:cNvPicPr preferRelativeResize="0"/>
                   </pic:nvPicPr>
                   <pic:blipFill>
@@ -829,12 +829,12 @@
           <wp:inline distB="114300" distT="114300" distL="114300" distR="114300">
             <wp:extent cx="1828097" cy="2500313"/>
             <wp:effectExtent b="0" l="0" r="0" t="0"/>
-            <wp:docPr id="8" name="image6.png"/>
+            <wp:docPr id="8" name="image10.png"/>
             <a:graphic>
               <a:graphicData uri="http://schemas.openxmlformats.org/drawingml/2006/picture">
                 <pic:pic>
                   <pic:nvPicPr>
-                    <pic:cNvPr id="0" name="image6.png"/>
+                    <pic:cNvPr id="0" name="image10.png"/>
                     <pic:cNvPicPr preferRelativeResize="0"/>
                   </pic:nvPicPr>
                   <pic:blipFill>
@@ -927,12 +927,12 @@
           <wp:inline distB="114300" distT="114300" distL="114300" distR="114300">
             <wp:extent cx="5734050" cy="2286000"/>
             <wp:effectExtent b="0" l="0" r="0" t="0"/>
-            <wp:docPr id="7" name="image10.png"/>
+            <wp:docPr id="7" name="image2.png"/>
             <a:graphic>
               <a:graphicData uri="http://schemas.openxmlformats.org/drawingml/2006/picture">
                 <pic:pic>
                   <pic:nvPicPr>
-                    <pic:cNvPr id="0" name="image10.png"/>
+                    <pic:cNvPr id="0" name="image2.png"/>
                     <pic:cNvPicPr preferRelativeResize="0"/>
                   </pic:nvPicPr>
                   <pic:blipFill>
@@ -1058,12 +1058,12 @@
           <wp:inline distB="114300" distT="114300" distL="114300" distR="114300">
             <wp:extent cx="1727459" cy="2281238"/>
             <wp:effectExtent b="0" l="0" r="0" t="0"/>
-            <wp:docPr id="4" name="image9.png"/>
+            <wp:docPr id="4" name="image7.png"/>
             <a:graphic>
               <a:graphicData uri="http://schemas.openxmlformats.org/drawingml/2006/picture">
                 <pic:pic>
                   <pic:nvPicPr>
-                    <pic:cNvPr id="0" name="image9.png"/>
+                    <pic:cNvPr id="0" name="image7.png"/>
                     <pic:cNvPicPr preferRelativeResize="0"/>
                   </pic:nvPicPr>
                   <pic:blipFill>
@@ -1143,12 +1143,12 @@
           <wp:inline distB="114300" distT="114300" distL="114300" distR="114300">
             <wp:extent cx="1908525" cy="2490788"/>
             <wp:effectExtent b="0" l="0" r="0" t="0"/>
-            <wp:docPr id="10" name="image1.png"/>
+            <wp:docPr id="10" name="image8.png"/>
             <a:graphic>
               <a:graphicData uri="http://schemas.openxmlformats.org/drawingml/2006/picture">
                 <pic:pic>
                   <pic:nvPicPr>
-                    <pic:cNvPr id="0" name="image1.png"/>
+                    <pic:cNvPr id="0" name="image8.png"/>
                     <pic:cNvPicPr preferRelativeResize="0"/>
                   </pic:nvPicPr>
                   <pic:blipFill>
@@ -1193,12 +1193,12 @@
           <wp:inline distB="114300" distT="114300" distL="114300" distR="114300">
             <wp:extent cx="1808293" cy="2509838"/>
             <wp:effectExtent b="0" l="0" r="0" t="0"/>
-            <wp:docPr id="6" name="image3.png"/>
+            <wp:docPr id="6" name="image11.png"/>
             <a:graphic>
               <a:graphicData uri="http://schemas.openxmlformats.org/drawingml/2006/picture">
                 <pic:pic>
                   <pic:nvPicPr>
-                    <pic:cNvPr id="0" name="image3.png"/>
+                    <pic:cNvPr id="0" name="image11.png"/>
                     <pic:cNvPicPr preferRelativeResize="0"/>
                   </pic:nvPicPr>
                   <pic:blipFill>

</xml_diff>